<commit_message>
writerfilter: map endnote text to Endnote
I'm not exactly sure what role the Endnote Symbol char style
plays, but it is only related to Endnote Characters, not the
main footnote text.

Note: the existing mapping rarely takes effect since MSWord
exports the stylename in lower-case. Unfortunately, there is
no history to indicate why "Endnote Text" is mapped to
"Endnote Symbol". That looks like an error to me.

related to tdf#82173 which exposed this issue.

Change-Id: Ie92f527b1e594fd571f1118d18a8ff225cfc2314
Reviewed-on: https://gerrit.libreoffice.org/38605
Tested-by: Jenkins <ci@libreoffice.org>
Reviewed-by: Justin Luth <justin_luth@sil.org>
</commit_message>
<xml_diff>
--- a/sw/qa/extras/ooxmlexport/data/tdf82173_endnoteStyle.docx
+++ b/sw/qa/extras/ooxmlexport/data/tdf82173_endnoteStyle.docx
@@ -9,8 +9,8 @@
       <w:r>
         <w:rPr>
           <w:rStyle w:val="EndnoteReference"/>
+          <w:color w:val="FF0000"/>
           <w:sz w:val="48"/>
-          <w:color w:val="FF0000"/>
         </w:rPr>
         <w:endnoteReference w:id="1"/>
       </w:r>
@@ -55,6 +55,8 @@
       <w:r>
         <w:rPr>
           <w:rStyle w:val="EndnoteReference"/>
+          <w:sz w:val="72"/>
+          <w:szCs w:val="72"/>
         </w:rPr>
         <w:endnoteRef/>
       </w:r>
@@ -555,8 +557,9 @@
     <w:link w:val="EndnoteTextChar"/>
     <w:uiPriority w:val="99"/>
     <w:semiHidden/>
-    <w:rsid w:val="00060C44"/>
+    <w:rsid w:val="004F4AF4"/>
     <w:rPr>
+      <w:color w:val="993300"/>
       <w:sz w:val="20"/>
       <w:szCs w:val="20"/>
     </w:rPr>
@@ -567,11 +570,12 @@
     <w:link w:val="EndnoteText"/>
     <w:uiPriority w:val="99"/>
     <w:semiHidden/>
-    <w:rsid w:val="00E02502"/>
+    <w:locked/>
+    <w:rsid w:val="004F4AF4"/>
     <w:rPr>
-      <w:rFonts w:ascii="Liberation Sans" w:hAnsi="Liberation Sans"/>
-      <w:sz w:val="20"/>
-      <w:szCs w:val="20"/>
+      <w:rFonts w:ascii="Liberation Sans" w:hAnsi="Liberation Sans" w:cs="Times New Roman"/>
+      <w:color w:val="993300"/>
+      <w:lang w:val="en-US" w:eastAsia="en-US" w:bidi="ar-SA"/>
     </w:rPr>
   </w:style>
   <w:style w:type="character" w:styleId="EndnoteReference">

</xml_diff>